<commit_message>
Review와 Review 쓰기 탭 추가, Shipping과 Details 탭 추가
</commit_message>
<xml_diff>
--- a/Vue/Summary/Vue 정리.docx
+++ b/Vue/Summary/Vue 정리.docx
@@ -147,14 +147,33 @@
       <w:r>
         <w:t xml:space="preserve">그림 </w:t>
       </w:r>
-      <w:fldSimple w:instr=" SEQ 그림 \* ARABIC ">
-        <w:r>
-          <w:rPr>
-            <w:noProof/>
-          </w:rPr>
-          <w:t>1</w:t>
-        </w:r>
-      </w:fldSimple>
+      <w:r>
+        <w:fldChar w:fldCharType="begin"/>
+      </w:r>
+      <w:r>
+        <w:instrText xml:space="preserve"> SEQ </w:instrText>
+      </w:r>
+      <w:r>
+        <w:instrText>그림</w:instrText>
+      </w:r>
+      <w:r>
+        <w:instrText xml:space="preserve"> \* ARABIC </w:instrText>
+      </w:r>
+      <w:r>
+        <w:fldChar w:fldCharType="separate"/>
+      </w:r>
+      <w:r>
+        <w:rPr>
+          <w:noProof/>
+        </w:rPr>
+        <w:t>1</w:t>
+      </w:r>
+      <w:r>
+        <w:rPr>
+          <w:noProof/>
+        </w:rPr>
+        <w:fldChar w:fldCharType="end"/>
+      </w:r>
       <w:r>
         <w:t xml:space="preserve"> cdn </w:t>
       </w:r>
@@ -2272,6 +2291,8 @@
       <w:r>
         <w:t>}</w:t>
       </w:r>
+      <w:bookmarkStart w:id="0" w:name="_GoBack"/>
+      <w:bookmarkEnd w:id="0"/>
     </w:p>
     <w:p>
       <w:r>
@@ -5939,6 +5960,9 @@
         <w:pStyle w:val="2"/>
       </w:pPr>
       <w:r>
+        <w:rPr>
+          <w:noProof/>
+        </w:rPr>
         <w:lastRenderedPageBreak/>
         <w:drawing>
           <wp:anchor distT="0" distB="0" distL="114300" distR="114300" simplePos="0" relativeHeight="251719680" behindDoc="0" locked="0" layoutInCell="1" allowOverlap="1">
@@ -6011,7 +6035,7 @@
         <mc:AlternateContent>
           <mc:Choice Requires="wps">
             <w:drawing>
-              <wp:anchor distT="0" distB="0" distL="114300" distR="114300" simplePos="0" relativeHeight="251724800" behindDoc="0" locked="0" layoutInCell="1" allowOverlap="1" wp14:anchorId="7ECAED92" wp14:editId="4A08EEED">
+              <wp:anchor distT="0" distB="0" distL="114300" distR="114300" simplePos="0" relativeHeight="251724800" behindDoc="0" locked="0" layoutInCell="1" allowOverlap="1" wp14:anchorId="1960EC3E" wp14:editId="3653D1AD">
                 <wp:simplePos x="0" y="0"/>
                 <wp:positionH relativeFrom="column">
                   <wp:posOffset>5061857</wp:posOffset>
@@ -6081,8 +6105,11 @@
         </mc:AlternateContent>
       </w:r>
       <w:r>
+        <w:rPr>
+          <w:noProof/>
+        </w:rPr>
         <w:drawing>
-          <wp:anchor distT="0" distB="0" distL="114300" distR="114300" simplePos="0" relativeHeight="251722752" behindDoc="0" locked="0" layoutInCell="1" allowOverlap="1" wp14:anchorId="31D9674C" wp14:editId="7C5C9E7B">
+          <wp:anchor distT="0" distB="0" distL="114300" distR="114300" simplePos="0" relativeHeight="251722752" behindDoc="0" locked="0" layoutInCell="1" allowOverlap="1" wp14:anchorId="489FBACE" wp14:editId="32CE4C53">
             <wp:simplePos x="0" y="0"/>
             <wp:positionH relativeFrom="column">
               <wp:posOffset>3413267</wp:posOffset>
@@ -6144,7 +6171,7 @@
         <mc:AlternateContent>
           <mc:Choice Requires="wps">
             <w:drawing>
-              <wp:anchor distT="0" distB="0" distL="114300" distR="114300" simplePos="0" relativeHeight="251721728" behindDoc="0" locked="0" layoutInCell="1" allowOverlap="1" wp14:anchorId="7408591E" wp14:editId="7F4FC962">
+              <wp:anchor distT="0" distB="0" distL="114300" distR="114300" simplePos="0" relativeHeight="251721728" behindDoc="0" locked="0" layoutInCell="1" allowOverlap="1" wp14:anchorId="2F52DDAD" wp14:editId="190F014E">
                 <wp:simplePos x="0" y="0"/>
                 <wp:positionH relativeFrom="column">
                   <wp:posOffset>4478613</wp:posOffset>
@@ -6207,8 +6234,11 @@
         </mc:AlternateContent>
       </w:r>
       <w:r>
+        <w:rPr>
+          <w:noProof/>
+        </w:rPr>
         <w:drawing>
-          <wp:anchor distT="0" distB="0" distL="114300" distR="114300" simplePos="0" relativeHeight="251720704" behindDoc="0" locked="0" layoutInCell="1" allowOverlap="1" wp14:anchorId="32EDAD9D" wp14:editId="632A20FF">
+          <wp:anchor distT="0" distB="0" distL="114300" distR="114300" simplePos="0" relativeHeight="251720704" behindDoc="0" locked="0" layoutInCell="1" allowOverlap="1" wp14:anchorId="6FB1BD70" wp14:editId="10BD630F">
             <wp:simplePos x="0" y="0"/>
             <wp:positionH relativeFrom="column">
               <wp:posOffset>3402330</wp:posOffset>
@@ -6270,7 +6300,7 @@
         <mc:AlternateContent>
           <mc:Choice Requires="wps">
             <w:drawing>
-              <wp:anchor distT="0" distB="0" distL="114300" distR="114300" simplePos="0" relativeHeight="251718656" behindDoc="0" locked="0" layoutInCell="1" allowOverlap="1" wp14:anchorId="6240C2FB" wp14:editId="69850A0C">
+              <wp:anchor distT="0" distB="0" distL="114300" distR="114300" simplePos="0" relativeHeight="251718656" behindDoc="0" locked="0" layoutInCell="1" allowOverlap="1" wp14:anchorId="4C8DE32E" wp14:editId="7A514668">
                 <wp:simplePos x="0" y="0"/>
                 <wp:positionH relativeFrom="column">
                   <wp:posOffset>2599690</wp:posOffset>
@@ -6325,7 +6355,11 @@
           </mc:Choice>
           <mc:Fallback>
             <w:pict>
-              <v:shape w14:anchorId="01F9F386" id="직선 화살표 연결선 203" o:spid="_x0000_s1026" type="#_x0000_t32" style="position:absolute;left:0;text-align:left;margin-left:204.7pt;margin-top:8.15pt;width:62.9pt;height:0;z-index:251718656;visibility:visible;mso-wrap-style:square;mso-wrap-distance-left:9pt;mso-wrap-distance-top:0;mso-wrap-distance-right:9pt;mso-wrap-distance-bottom:0;mso-position-horizontal:absolute;mso-position-horizontal-relative:text;mso-position-vertical:absolute;mso-position-vertical-relative:text" o:gfxdata="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" strokecolor="red" strokeweight="1.5pt">
+              <v:shapetype w14:anchorId="12F797F7" id="_x0000_t32" coordsize="21600,21600" o:spt="32" o:oned="t" path="m,l21600,21600e" filled="f">
+                <v:path arrowok="t" fillok="f" o:connecttype="none"/>
+                <o:lock v:ext="edit" shapetype="t"/>
+              </v:shapetype>
+              <v:shape id="직선 화살표 연결선 203" o:spid="_x0000_s1026" type="#_x0000_t32" style="position:absolute;left:0;text-align:left;margin-left:204.7pt;margin-top:8.15pt;width:62.9pt;height:0;z-index:251718656;visibility:visible;mso-wrap-style:square;mso-wrap-distance-left:9pt;mso-wrap-distance-top:0;mso-wrap-distance-right:9pt;mso-wrap-distance-bottom:0;mso-position-horizontal:absolute;mso-position-horizontal-relative:text;mso-position-vertical:absolute;mso-position-vertical-relative:text" o:gfxdata="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" strokecolor="red" strokeweight="1.5pt">
                 <v:stroke endarrow="block" joinstyle="miter"/>
               </v:shape>
             </w:pict>
@@ -6339,7 +6373,7 @@
         <mc:AlternateContent>
           <mc:Choice Requires="wps">
             <w:drawing>
-              <wp:anchor distT="0" distB="0" distL="114300" distR="114300" simplePos="0" relativeHeight="251714560" behindDoc="0" locked="0" layoutInCell="1" allowOverlap="1" wp14:anchorId="2FDF59A8" wp14:editId="267F6011">
+              <wp:anchor distT="0" distB="0" distL="114300" distR="114300" simplePos="0" relativeHeight="251714560" behindDoc="0" locked="0" layoutInCell="1" allowOverlap="1" wp14:anchorId="15E6F270" wp14:editId="57EF60EB">
                 <wp:simplePos x="0" y="0"/>
                 <wp:positionH relativeFrom="column">
                   <wp:posOffset>2007926</wp:posOffset>
@@ -6407,7 +6441,7 @@
           </mc:Choice>
           <mc:Fallback>
             <w:pict>
-              <v:rect w14:anchorId="66497570" id="직사각형 39" o:spid="_x0000_s1026" style="position:absolute;left:0;text-align:left;margin-left:158.1pt;margin-top:116.15pt;width:28.9pt;height:9.8pt;z-index:251714560;visibility:visible;mso-wrap-style:square;mso-width-percent:0;mso-height-percent:0;mso-wrap-distance-left:9pt;mso-wrap-distance-top:0;mso-wrap-distance-right:9pt;mso-wrap-distance-bottom:0;mso-position-horizontal:absolute;mso-position-horizontal-relative:text;mso-position-vertical:absolute;mso-position-vertical-relative:text;mso-width-percent:0;mso-height-percent:0;mso-width-relative:margin;mso-height-relative:margin;v-text-anchor:middle" o:gfxdata="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" filled="f" strokecolor="#0070c0" strokeweight="3pt"/>
+              <v:rect w14:anchorId="0A3E6FAC" id="직사각형 39" o:spid="_x0000_s1026" style="position:absolute;left:0;text-align:left;margin-left:158.1pt;margin-top:116.15pt;width:28.9pt;height:9.8pt;z-index:251714560;visibility:visible;mso-wrap-style:square;mso-width-percent:0;mso-height-percent:0;mso-wrap-distance-left:9pt;mso-wrap-distance-top:0;mso-wrap-distance-right:9pt;mso-wrap-distance-bottom:0;mso-position-horizontal:absolute;mso-position-horizontal-relative:text;mso-position-vertical:absolute;mso-position-vertical-relative:text;mso-width-percent:0;mso-height-percent:0;mso-width-relative:margin;mso-height-relative:margin;v-text-anchor:middle" o:gfxdata="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" filled="f" strokecolor="#0070c0" strokeweight="3pt"/>
             </w:pict>
           </mc:Fallback>
         </mc:AlternateContent>
@@ -6573,6 +6607,9 @@
         </mc:AlternateContent>
       </w:r>
       <w:r>
+        <w:rPr>
+          <w:noProof/>
+        </w:rPr>
         <w:drawing>
           <wp:inline distT="0" distB="0" distL="0" distR="0" wp14:anchorId="5DF2D31B" wp14:editId="479989E0">
             <wp:extent cx="2815072" cy="3051959"/>
@@ -6609,8 +6646,6 @@
           </wp:inline>
         </w:drawing>
       </w:r>
-      <w:bookmarkStart w:id="0" w:name="_GoBack"/>
-      <w:bookmarkEnd w:id="0"/>
     </w:p>
     <w:p>
       <w:pPr>
@@ -6619,28 +6654,41 @@
       <w:r>
         <w:t xml:space="preserve">그림 </w:t>
       </w:r>
-      <w:fldSimple w:instr=" SEQ 그림 \* ARABIC ">
-        <w:r>
-          <w:rPr>
-            <w:noProof/>
-          </w:rPr>
-          <w:t>2</w:t>
-        </w:r>
-      </w:fldSimple>
+      <w:r>
+        <w:fldChar w:fldCharType="begin"/>
+      </w:r>
+      <w:r>
+        <w:instrText xml:space="preserve"> SEQ </w:instrText>
+      </w:r>
+      <w:r>
+        <w:instrText>그림</w:instrText>
+      </w:r>
+      <w:r>
+        <w:instrText xml:space="preserve"> \* ARABIC </w:instrText>
+      </w:r>
+      <w:r>
+        <w:fldChar w:fldCharType="separate"/>
+      </w:r>
       <w:r>
         <w:rPr>
           <w:noProof/>
         </w:rPr>
+        <w:t>2</w:t>
+      </w:r>
+      <w:r>
+        <w:rPr>
+          <w:noProof/>
+        </w:rPr>
+        <w:fldChar w:fldCharType="end"/>
+      </w:r>
+      <w:r>
+        <w:rPr>
+          <w:noProof/>
+        </w:rPr>
         <w:t xml:space="preserve"> template</w:t>
       </w:r>
     </w:p>
-    <w:p>
-      <w:pPr>
-        <w:rPr>
-          <w:rFonts w:hint="eastAsia"/>
-        </w:rPr>
-      </w:pPr>
-    </w:p>
+    <w:p/>
     <w:p>
       <w:pPr>
         <w:keepNext/>
@@ -6720,7 +6768,7 @@
           </mc:Choice>
           <mc:Fallback>
             <w:pict>
-              <v:rect w14:anchorId="462AC8C8" id="직사각형 194" o:spid="_x0000_s1026" style="position:absolute;left:0;text-align:left;margin-left:20.35pt;margin-top:45.7pt;width:33.6pt;height:12.25pt;z-index:251716608;visibility:visible;mso-wrap-style:square;mso-width-percent:0;mso-height-percent:0;mso-wrap-distance-left:9pt;mso-wrap-distance-top:0;mso-wrap-distance-right:9pt;mso-wrap-distance-bottom:0;mso-position-horizontal:absolute;mso-position-horizontal-relative:text;mso-position-vertical:absolute;mso-position-vertical-relative:text;mso-width-percent:0;mso-height-percent:0;mso-width-relative:margin;mso-height-relative:margin;v-text-anchor:middle" o:gfxdata="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" filled="f" strokecolor="#0070c0" strokeweight="3pt"/>
+              <v:rect w14:anchorId="4837A3BB" id="직사각형 194" o:spid="_x0000_s1026" style="position:absolute;left:0;text-align:left;margin-left:20.35pt;margin-top:45.7pt;width:33.6pt;height:12.25pt;z-index:251716608;visibility:visible;mso-wrap-style:square;mso-width-percent:0;mso-height-percent:0;mso-wrap-distance-left:9pt;mso-wrap-distance-top:0;mso-wrap-distance-right:9pt;mso-wrap-distance-bottom:0;mso-position-horizontal:absolute;mso-position-horizontal-relative:text;mso-position-vertical:absolute;mso-position-vertical-relative:text;mso-width-percent:0;mso-height-percent:0;mso-width-relative:margin;mso-height-relative:margin;v-text-anchor:middle" o:gfxdata="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" filled="f" strokecolor="#0070c0" strokeweight="3pt"/>
             </w:pict>
           </mc:Fallback>
         </mc:AlternateContent>
@@ -6883,6 +6931,9 @@
         </mc:AlternateContent>
       </w:r>
       <w:r>
+        <w:rPr>
+          <w:noProof/>
+        </w:rPr>
         <w:drawing>
           <wp:inline distT="0" distB="0" distL="0" distR="0" wp14:anchorId="5A38CBDC" wp14:editId="4FF19D33">
             <wp:extent cx="1122218" cy="1012061"/>
@@ -6923,77 +6974,94 @@
     <w:p>
       <w:pPr>
         <w:pStyle w:val="a4"/>
-        <w:rPr>
-          <w:rFonts w:hint="eastAsia"/>
-        </w:rPr>
       </w:pPr>
       <w:r>
         <w:t xml:space="preserve">그림 </w:t>
       </w:r>
-      <w:fldSimple w:instr=" SEQ 그림 \* ARABIC ">
-        <w:r>
-          <w:rPr>
-            <w:noProof/>
-          </w:rPr>
-          <w:t>3</w:t>
-        </w:r>
-      </w:fldSimple>
+      <w:r>
+        <w:fldChar w:fldCharType="begin"/>
+      </w:r>
+      <w:r>
+        <w:instrText xml:space="preserve"> SEQ </w:instrText>
+      </w:r>
+      <w:r>
+        <w:instrText>그림</w:instrText>
+      </w:r>
+      <w:r>
+        <w:instrText xml:space="preserve"> \* ARABIC </w:instrText>
+      </w:r>
+      <w:r>
+        <w:fldChar w:fldCharType="separate"/>
+      </w:r>
+      <w:r>
+        <w:rPr>
+          <w:noProof/>
+        </w:rPr>
+        <w:t>3</w:t>
+      </w:r>
+      <w:r>
+        <w:rPr>
+          <w:noProof/>
+        </w:rPr>
+        <w:fldChar w:fldCharType="end"/>
+      </w:r>
       <w:r>
         <w:t xml:space="preserve"> data</w:t>
       </w:r>
     </w:p>
+    <w:p>
+      <w:r>
+        <w:rPr>
+          <w:rFonts w:hint="eastAsia"/>
+        </w:rPr>
+        <w:t xml:space="preserve"> </w:t>
+      </w:r>
+    </w:p>
+    <w:p>
+      <w:r>
+        <w:rPr>
+          <w:rFonts w:hint="eastAsia"/>
+        </w:rPr>
+        <w:t xml:space="preserve">v-model </w:t>
+      </w:r>
+      <w:r>
+        <w:sym w:font="Wingdings" w:char="F0E8"/>
+      </w:r>
+      <w:r>
+        <w:t xml:space="preserve"> data</w:t>
+      </w:r>
+      <w:r>
+        <w:rPr>
+          <w:rFonts w:hint="eastAsia"/>
+        </w:rPr>
+        <w:t xml:space="preserve">와 </w:t>
+      </w:r>
+      <w:r>
+        <w:t>input tag</w:t>
+      </w:r>
+      <w:r>
+        <w:rPr>
+          <w:rFonts w:hint="eastAsia"/>
+        </w:rPr>
+        <w:t xml:space="preserve">의 </w:t>
+      </w:r>
+      <w:r>
+        <w:t>value</w:t>
+      </w:r>
+      <w:r>
+        <w:rPr>
+          <w:rFonts w:hint="eastAsia"/>
+        </w:rPr>
+        <w:t>가 바인딩된다.</w:t>
+      </w:r>
+    </w:p>
+    <w:p>
+      <w:r>
+        <w:t>v-model VS v-bind = 2-way-binding VS 1-way-binding(data to template)</w:t>
+      </w:r>
+    </w:p>
     <w:p/>
-    <w:p>
-      <w:r>
-        <w:rPr>
-          <w:rFonts w:hint="eastAsia"/>
-        </w:rPr>
-        <w:t xml:space="preserve">v-model </w:t>
-      </w:r>
-      <w:r>
-        <w:sym w:font="Wingdings" w:char="F0E8"/>
-      </w:r>
-      <w:r>
-        <w:t xml:space="preserve"> data</w:t>
-      </w:r>
-      <w:r>
-        <w:rPr>
-          <w:rFonts w:hint="eastAsia"/>
-        </w:rPr>
-        <w:t xml:space="preserve">와 </w:t>
-      </w:r>
-      <w:r>
-        <w:t>input tag</w:t>
-      </w:r>
-      <w:r>
-        <w:rPr>
-          <w:rFonts w:hint="eastAsia"/>
-        </w:rPr>
-        <w:t xml:space="preserve">의 </w:t>
-      </w:r>
-      <w:r>
-        <w:t>value</w:t>
-      </w:r>
-      <w:r>
-        <w:rPr>
-          <w:rFonts w:hint="eastAsia"/>
-        </w:rPr>
-        <w:t>가 바인딩된다.</w:t>
-      </w:r>
-    </w:p>
-    <w:p>
-      <w:r>
-        <w:t>v-model VS v-bind = 2-way-binding VS 1-way-binding(data to template)</w:t>
-      </w:r>
-    </w:p>
     <w:p/>
-    <w:p>
-      <w:pPr>
-        <w:rPr>
-          <w:rFonts w:hint="eastAsia"/>
-        </w:rPr>
-      </w:pPr>
-    </w:p>
     <w:p>
       <w:r>
         <w:rPr>
@@ -9074,7 +9142,7 @@
 </file>
 
 <file path=customXml/itemProps1.xml><?xml version="1.0" encoding="utf-8"?>
-<ds:datastoreItem xmlns:ds="http://schemas.openxmlformats.org/officeDocument/2006/customXml" ds:itemID="{DFAFEA7E-A772-41B9-9140-BF14020BC08E}">
+<ds:datastoreItem xmlns:ds="http://schemas.openxmlformats.org/officeDocument/2006/customXml" ds:itemID="{ADFAF4A1-0806-4F85-B7B7-605619B201DA}">
   <ds:schemaRefs>
     <ds:schemaRef ds:uri="http://schemas.openxmlformats.org/officeDocument/2006/bibliography"/>
   </ds:schemaRefs>

</xml_diff>